<commit_message>
Ispravka grešaka - fajlovi Jovana
</commit_message>
<xml_diff>
--- a/SSU/SSU_word_verzije/Funkcionalnost - Prijava nepoželjnog sadržaja.docx
+++ b/SSU/SSU_word_verzije/Funkcionalnost - Prijava nepoželjnog sadržaja.docx
@@ -181,13 +181,23 @@
           <w:szCs w:val="40"/>
         </w:rPr>
       </w:pPr>
+      <w:proofErr w:type="gramStart"/>
       <w:r>
         <w:rPr>
           <w:rFonts w:ascii="Calibri" w:eastAsia="Calibri" w:hAnsi="Calibri" w:cs="Calibri"/>
           <w:sz w:val="40"/>
           <w:szCs w:val="40"/>
         </w:rPr>
-        <w:t>,,Pomaži</w:t>
+        <w:t>,,</w:t>
+      </w:r>
+      <w:proofErr w:type="gramEnd"/>
+      <w:r>
+        <w:rPr>
+          <w:rFonts w:ascii="Calibri" w:eastAsia="Calibri" w:hAnsi="Calibri" w:cs="Calibri"/>
+          <w:sz w:val="40"/>
+          <w:szCs w:val="40"/>
+        </w:rPr>
+        <w:t>Pomaži</w:t>
       </w:r>
       <w:r>
         <w:rPr>
@@ -897,6 +907,7 @@
               </w:rPr>
               <w:t>dopune tokom vaza</w:t>
             </w:r>
+            <w:proofErr w:type="gramStart"/>
             <w:r>
               <w:rPr>
                 <w:rFonts w:ascii="Calibri"/>
@@ -907,7 +918,14 @@
               <w:rPr>
                 <w:rFonts w:ascii="Calibri"/>
               </w:rPr>
-              <w:t>Modelovanje veb aplikacije</w:t>
+              <w:t>Modelovanje</w:t>
+            </w:r>
+            <w:proofErr w:type="gramEnd"/>
+            <w:r>
+              <w:rPr>
+                <w:rFonts w:ascii="Calibri"/>
+              </w:rPr>
+              <w:t xml:space="preserve"> veb aplikacije</w:t>
             </w:r>
             <w:r>
               <w:rPr>
@@ -964,7 +982,7 @@
       </w:tr>
       <w:tr>
         <w:trPr>
-          <w:trHeight w:hRule="exact" w:val="353"/>
+          <w:trHeight w:hRule="exact" w:val="625"/>
         </w:trPr>
         <w:tc>
           <w:tcPr>
@@ -975,8 +993,16 @@
               <w:bottom w:val="single" w:sz="5" w:space="0" w:color="000000"/>
               <w:right w:val="single" w:sz="5" w:space="0" w:color="000000"/>
             </w:tcBorders>
+            <w:vAlign w:val="center"/>
           </w:tcPr>
-          <w:p/>
+          <w:p>
+            <w:pPr>
+              <w:jc w:val="center"/>
+            </w:pPr>
+            <w:r>
+              <w:t>07.06.2020.</w:t>
+            </w:r>
+          </w:p>
         </w:tc>
         <w:tc>
           <w:tcPr>
@@ -987,8 +1013,16 @@
               <w:bottom w:val="single" w:sz="5" w:space="0" w:color="000000"/>
               <w:right w:val="single" w:sz="5" w:space="0" w:color="000000"/>
             </w:tcBorders>
+            <w:vAlign w:val="center"/>
           </w:tcPr>
-          <w:p/>
+          <w:p>
+            <w:pPr>
+              <w:jc w:val="center"/>
+            </w:pPr>
+            <w:r>
+              <w:t>1.3</w:t>
+            </w:r>
+          </w:p>
         </w:tc>
         <w:tc>
           <w:tcPr>
@@ -999,8 +1033,16 @@
               <w:bottom w:val="single" w:sz="5" w:space="0" w:color="000000"/>
               <w:right w:val="single" w:sz="5" w:space="0" w:color="000000"/>
             </w:tcBorders>
+            <w:vAlign w:val="center"/>
           </w:tcPr>
-          <w:p/>
+          <w:p>
+            <w:pPr>
+              <w:jc w:val="center"/>
+            </w:pPr>
+            <w:r>
+              <w:t>Ispravka grešaka</w:t>
+            </w:r>
+          </w:p>
         </w:tc>
         <w:tc>
           <w:tcPr>
@@ -1011,8 +1053,24 @@
               <w:bottom w:val="single" w:sz="5" w:space="0" w:color="000000"/>
               <w:right w:val="single" w:sz="5" w:space="0" w:color="000000"/>
             </w:tcBorders>
+            <w:vAlign w:val="center"/>
           </w:tcPr>
-          <w:p/>
+          <w:p>
+            <w:pPr>
+              <w:jc w:val="center"/>
+            </w:pPr>
+            <w:r>
+              <w:t>Jovana Kitanović</w:t>
+            </w:r>
+          </w:p>
+          <w:p>
+            <w:pPr>
+              <w:jc w:val="center"/>
+            </w:pPr>
+            <w:r>
+              <w:t>Maja Ličina</w:t>
+            </w:r>
+          </w:p>
         </w:tc>
       </w:tr>
     </w:tbl>
@@ -1464,8 +1522,17 @@
                 <w:rFonts w:cs="Calibri"/>
                 <w:spacing w:val="-1"/>
               </w:rPr>
-              <w:t>„prijavi“</w:t>
-            </w:r>
+              <w:t>„</w:t>
+            </w:r>
+            <w:proofErr w:type="gramStart"/>
+            <w:r>
+              <w:rPr>
+                <w:rFonts w:cs="Calibri"/>
+                <w:spacing w:val="-1"/>
+              </w:rPr>
+              <w:t>prijavi“</w:t>
+            </w:r>
+            <w:proofErr w:type="gramEnd"/>
             <w:r>
               <w:rPr>
                 <w:spacing w:val="-1"/>
@@ -2594,6 +2661,7 @@
         </w:rPr>
         <w:t xml:space="preserve"> </w:t>
       </w:r>
+      <w:proofErr w:type="gramStart"/>
       <w:r>
         <w:rPr>
           <w:rFonts w:cs="Calibri"/>
@@ -2620,6 +2688,7 @@
         </w:rPr>
         <w:t>-</w:t>
       </w:r>
+      <w:proofErr w:type="gramEnd"/>
       <w:r>
         <w:rPr>
           <w:rFonts w:cs="Calibri"/>
@@ -3076,6 +3145,12 @@
                 <w:rFonts w:ascii="Calibri"/>
               </w:rPr>
             </w:pPr>
+            <w:r>
+              <w:rPr>
+                <w:rFonts w:ascii="Calibri"/>
+              </w:rPr>
+              <w:t>Prijave utiču samo na njegov sadržaj.</w:t>
+            </w:r>
           </w:p>
         </w:tc>
       </w:tr>
@@ -3170,7 +3245,7 @@
       </w:tr>
       <w:tr>
         <w:trPr>
-          <w:trHeight w:hRule="exact" w:val="353"/>
+          <w:trHeight w:hRule="exact" w:val="814"/>
         </w:trPr>
         <w:tc>
           <w:tcPr>
@@ -3240,14 +3315,32 @@
               <w:jc w:val="center"/>
               <w:rPr>
                 <w:rFonts w:ascii="Calibri"/>
+                <w:lang w:val="de-DE"/>
               </w:rPr>
             </w:pPr>
+            <w:r>
+              <w:rPr>
+                <w:rFonts w:ascii="Calibri"/>
+                <w:lang w:val="de-DE"/>
+              </w:rPr>
+              <w:t xml:space="preserve">Mogućnost je ostavljena za </w:t>
+            </w:r>
+            <w:r>
+              <w:rPr>
+                <w:rFonts w:ascii="Calibri"/>
+                <w:lang w:val="de-DE"/>
+              </w:rPr>
+              <w:t>kasniju nadogradnju sistema.</w:t>
+            </w:r>
           </w:p>
         </w:tc>
       </w:tr>
     </w:tbl>
     <w:p>
       <w:pPr>
+        <w:rPr>
+          <w:lang w:val="de-DE"/>
+        </w:rPr>
         <w:sectPr>
           <w:pgSz w:w="12240" w:h="15840"/>
           <w:pgMar w:top="980" w:right="1320" w:bottom="1200" w:left="1340" w:header="763" w:footer="1012" w:gutter="0"/>
@@ -3261,6 +3354,7 @@
           <w:rFonts w:ascii="Calibri" w:eastAsia="Calibri" w:hAnsi="Calibri" w:cs="Calibri"/>
           <w:sz w:val="20"/>
           <w:szCs w:val="20"/>
+          <w:lang w:val="de-DE"/>
         </w:rPr>
       </w:pPr>
     </w:p>
@@ -3831,6 +3925,7 @@
         </w:rPr>
         <w:t xml:space="preserve"> </w:t>
       </w:r>
+      <w:proofErr w:type="gramStart"/>
       <w:r>
         <w:rPr>
           <w:rFonts w:cs="Calibri"/>
@@ -3849,6 +3944,7 @@
         </w:rPr>
         <w:t>or</w:t>
       </w:r>
+      <w:proofErr w:type="gramEnd"/>
       <w:r>
         <w:rPr>
           <w:rFonts w:cs="Calibri"/>
@@ -6401,6 +6497,7 @@
                   </w:rPr>
                   <w:t xml:space="preserve"> </w:t>
                 </w:r>
+                <w:proofErr w:type="gramStart"/>
                 <w:r>
                   <w:rPr>
                     <w:rFonts w:ascii="Calibri" w:eastAsia="Calibri" w:hAnsi="Calibri" w:cs="Calibri"/>
@@ -6424,6 +6521,7 @@
                   </w:rPr>
                   <w:t>,,Pomaži</w:t>
                 </w:r>
+                <w:proofErr w:type="gramEnd"/>
                 <w:r>
                   <w:rPr>
                     <w:rFonts w:ascii="Calibri" w:eastAsia="Calibri" w:hAnsi="Calibri" w:cs="Calibri"/>

</xml_diff>